<commit_message>
added in metadata of the document
</commit_message>
<xml_diff>
--- a/ICT2106WebApp/Datarepository_v2.docx
+++ b/ICT2106WebApp/Datarepository_v2.docx
@@ -105,19 +105,11 @@
           <w:b/>
         </w:rPr>
       </w:pPr>
-      <w:proofErr w:type="gramStart"/>
       <w:r>
         <w:rPr>
           <w:b/>
         </w:rPr>
-        <w:t>this</w:t>
-      </w:r>
-      <w:proofErr w:type="gramEnd"/>
-      <w:r>
-        <w:rPr>
-          <w:b/>
-        </w:rPr>
-        <w:t xml:space="preserve"> is a bolded text</w:t>
+        <w:t>this is a bolded text</w:t>
       </w:r>
     </w:p>
     <w:p>
@@ -154,13 +146,8 @@
           <w:numId w:val="11"/>
         </w:numPr>
       </w:pPr>
-      <w:proofErr w:type="gramStart"/>
-      <w:r>
-        <w:t>bulleted</w:t>
-      </w:r>
-      <w:proofErr w:type="gramEnd"/>
-      <w:r>
-        <w:t xml:space="preserve"> type 1</w:t>
+      <w:r>
+        <w:t>bulleted type 1</w:t>
       </w:r>
     </w:p>
     <w:p>
@@ -170,13 +157,8 @@
           <w:numId w:val="11"/>
         </w:numPr>
       </w:pPr>
-      <w:proofErr w:type="gramStart"/>
-      <w:r>
-        <w:t>bulleted</w:t>
-      </w:r>
-      <w:proofErr w:type="gramEnd"/>
-      <w:r>
-        <w:t xml:space="preserve"> type 1 again</w:t>
+      <w:r>
+        <w:t>bulleted type 1 again</w:t>
       </w:r>
     </w:p>
     <w:p>
@@ -186,13 +168,8 @@
           <w:numId w:val="12"/>
         </w:numPr>
       </w:pPr>
-      <w:proofErr w:type="gramStart"/>
-      <w:r>
-        <w:t>bulleted</w:t>
-      </w:r>
-      <w:proofErr w:type="gramEnd"/>
-      <w:r>
-        <w:t xml:space="preserve"> type 2</w:t>
+      <w:r>
+        <w:t>bulleted type 2</w:t>
       </w:r>
     </w:p>
     <w:p>
@@ -202,13 +179,8 @@
           <w:numId w:val="13"/>
         </w:numPr>
       </w:pPr>
-      <w:proofErr w:type="gramStart"/>
-      <w:r>
-        <w:t>bulleted</w:t>
-      </w:r>
-      <w:proofErr w:type="gramEnd"/>
-      <w:r>
-        <w:t xml:space="preserve"> type 3</w:t>
+      <w:r>
+        <w:t>bulleted type 3</w:t>
       </w:r>
     </w:p>
     <w:p>
@@ -232,13 +204,8 @@
           <w:numId w:val="16"/>
         </w:numPr>
       </w:pPr>
-      <w:proofErr w:type="gramStart"/>
-      <w:r>
-        <w:t>bulleted</w:t>
-      </w:r>
-      <w:proofErr w:type="gramEnd"/>
-      <w:r>
-        <w:t xml:space="preserve"> type </w:t>
+      <w:r>
+        <w:t xml:space="preserve">bulleted type </w:t>
       </w:r>
       <w:r>
         <w:t>5</w:t>
@@ -251,13 +218,8 @@
           <w:numId w:val="17"/>
         </w:numPr>
       </w:pPr>
-      <w:proofErr w:type="gramStart"/>
-      <w:r>
-        <w:t>bulleted</w:t>
-      </w:r>
-      <w:proofErr w:type="gramEnd"/>
-      <w:r>
-        <w:t xml:space="preserve"> type </w:t>
+      <w:r>
+        <w:t xml:space="preserve">bulleted type </w:t>
       </w:r>
       <w:r>
         <w:t>6</w:t>
@@ -411,14 +373,7 @@
     <w:p>
       <w:r>
         <w:tab/>
-      </w:r>
-      <w:proofErr w:type="gramStart"/>
-      <w:r>
-        <w:t>this</w:t>
-      </w:r>
-      <w:proofErr w:type="gramEnd"/>
-      <w:r>
-        <w:t xml:space="preserve"> is an indented text</w:t>
+        <w:t>this is an indented text</w:t>
       </w:r>
     </w:p>
     <w:p>
@@ -471,25 +426,7 @@
           <w:szCs w:val="21"/>
           <w:highlight w:val="white"/>
         </w:rPr>
-        <w:t xml:space="preserve"> is simply dummy text of the printing and typesetting industry. Lorem Ipsum has been the industry's standard dummy text ever since the 1500s, when an unknown printer took a galley of type and scrambled it to make a type specimen book. It has survived not </w:t>
-      </w:r>
-      <w:proofErr w:type="gramStart"/>
-      <w:r>
-        <w:rPr>
-          <w:sz w:val="21"/>
-          <w:szCs w:val="21"/>
-          <w:highlight w:val="white"/>
-        </w:rPr>
-        <w:t>only</w:t>
-      </w:r>
-      <w:proofErr w:type="gramEnd"/>
-      <w:r>
-        <w:rPr>
-          <w:sz w:val="21"/>
-          <w:szCs w:val="21"/>
-          <w:highlight w:val="white"/>
-        </w:rPr>
-        <w:t xml:space="preserve"> five centuries, but also the leap into electronic</w:t>
+        <w:t xml:space="preserve"> is simply dummy text of the printing and typesetting industry. Lorem Ipsum has been the industry's standard dummy text ever since the 1500s, when an unknown printer took a galley of type and scrambled it to make a type specimen book. It has survived not only five centuries, but also the leap into electronic</w:t>
       </w:r>
     </w:p>
     <w:p>
@@ -1102,6 +1039,14 @@
           <w:rFonts w:ascii="Comic Sans MS" w:eastAsia="Times New Roman" w:hAnsi="Comic Sans MS" w:cs="Times New Roman"/>
         </w:rPr>
       </w:pPr>
+      <w:proofErr w:type="spellStart"/>
+      <w:r>
+        <w:rPr>
+          <w:rFonts w:ascii="Comic Sans MS" w:eastAsia="Times New Roman" w:hAnsi="Comic Sans MS" w:cs="Times New Roman"/>
+        </w:rPr>
+        <w:t>xxxxx</w:t>
+      </w:r>
+      <w:proofErr w:type="spellEnd"/>
     </w:p>
     <w:p>
       <w:pPr>
@@ -3708,18 +3653,16 @@
     </w:p>
     <w:sdt>
       <w:sdtPr>
+        <w:rPr>
+          <w:sz w:val="22"/>
+          <w:szCs w:val="22"/>
+        </w:rPr>
         <w:id w:val="-1534569465"/>
         <w:docPartObj>
           <w:docPartGallery w:val="Bibliographies"/>
           <w:docPartUnique/>
         </w:docPartObj>
       </w:sdtPr>
-      <w:sdtEndPr>
-        <w:rPr>
-          <w:sz w:val="22"/>
-          <w:szCs w:val="22"/>
-        </w:rPr>
-      </w:sdtEndPr>
       <w:sdtContent>
         <w:p>
           <w:pPr>
@@ -4164,7 +4107,7 @@
     <mc:AlternateContent>
       <mc:Choice Requires="v">
         <w:pict>
-          <v:shapetype w14:anchorId="2A952940" id="_x0000_t75" coordsize="21600,21600" o:spt="75" o:preferrelative="t" path="m@4@5l@4@11@9@11@9@5xe" filled="f" stroked="f">
+          <v:shapetype w14:anchorId="6CA43A3F" id="_x0000_t75" coordsize="21600,21600" o:spt="75" o:preferrelative="t" path="m@4@5l@4@11@9@11@9@5xe" filled="f" stroked="f">
             <v:stroke joinstyle="miter"/>
             <v:formulas>
               <v:f eqn="if lineDrawn pixelLineWidth 0"/>
@@ -4190,10 +4133,10 @@
       </mc:Choice>
       <mc:Fallback>
         <w:drawing>
-          <wp:inline distT="0" distB="0" distL="0" distR="0" wp14:anchorId="664ECB11" wp14:editId="77D136FF">
+          <wp:inline distT="0" distB="0" distL="0" distR="0" wp14:anchorId="7E1FEC44" wp14:editId="29B7E20B">
             <wp:extent cx="142875" cy="142875"/>
             <wp:effectExtent l="0" t="0" r="9525" b="9525"/>
-            <wp:docPr id="46089009" name="Picture 2" descr="C:\Users\Admin\AppData\Local\Temp\mso9354.tmp"/>
+            <wp:docPr id="1535915161" name="Picture 2" descr="C:\Users\Admin\AppData\Local\Temp\mso9354.tmp"/>
             <wp:cNvGraphicFramePr>
               <a:graphicFrameLocks xmlns:a="http://schemas.openxmlformats.org/drawingml/2006/main" noChangeAspect="1"/>
             </wp:cNvGraphicFramePr>

</xml_diff>